<commit_message>
Updated notes and adding textbook
</commit_message>
<xml_diff>
--- a/docs/references/Notes.docx
+++ b/docs/references/Notes.docx
@@ -3,12 +3,142 @@
 <w:document xmlns:wpc="http://schemas.microsoft.com/office/word/2010/wordprocessingCanvas" xmlns:cx="http://schemas.microsoft.com/office/drawing/2014/chartex" xmlns:cx1="http://schemas.microsoft.com/office/drawing/2015/9/8/chartex" xmlns:cx2="http://schemas.microsoft.com/office/drawing/2015/10/21/chartex" xmlns:cx3="http://schemas.microsoft.com/office/drawing/2016/5/9/chartex" xmlns:cx4="http://schemas.microsoft.com/office/drawing/2016/5/10/chartex" xmlns:cx5="http://schemas.microsoft.com/office/drawing/2016/5/11/chartex" xmlns:cx6="http://schemas.microsoft.com/office/drawing/2016/5/12/chartex" xmlns:cx7="http://schemas.microsoft.com/office/drawing/2016/5/13/chartex" xmlns:cx8="http://schemas.microsoft.com/office/drawing/2016/5/14/chartex" xmlns:mc="http://schemas.openxmlformats.org/markup-compatibility/2006" xmlns:aink="http://schemas.microsoft.com/office/drawing/2016/ink" xmlns:am3d="http://schemas.microsoft.com/office/drawing/2017/model3d" xmlns:o="urn:schemas-microsoft-com:office:office" xmlns:r="http://schemas.openxmlformats.org/officeDocument/2006/relationships" xmlns:m="http://schemas.openxmlformats.org/officeDocument/2006/math" xmlns:v="urn:schemas-microsoft-com:vml" xmlns:wp14="http://schemas.microsoft.com/office/word/2010/wordprocessingDrawing" xmlns:wp="http://schemas.openxmlformats.org/drawingml/2006/wordprocessingDrawing" xmlns:w10="urn:schemas-microsoft-com:office:word" xmlns:w="http://schemas.openxmlformats.org/wordprocessingml/2006/main" xmlns:w14="http://schemas.microsoft.com/office/word/2010/wordml" xmlns:w15="http://schemas.microsoft.com/office/word/2012/wordml" xmlns:w16cid="http://schemas.microsoft.com/office/word/2016/wordml/cid" xmlns:w16se="http://schemas.microsoft.com/office/word/2015/wordml/symex" xmlns:wpg="http://schemas.microsoft.com/office/word/2010/wordprocessingGroup" xmlns:wpi="http://schemas.microsoft.com/office/word/2010/wordprocessingInk" xmlns:wne="http://schemas.microsoft.com/office/word/2006/wordml" xmlns:wps="http://schemas.microsoft.com/office/word/2010/wordprocessingShape" mc:Ignorable="w14 w15 w16se w16cid wp14">
   <w:body>
     <w:p>
-      <w:r>
+      <w:pPr>
+        <w:rPr>
+          <w:sz w:val="28"/>
+          <w:szCs w:val="28"/>
+        </w:rPr>
+      </w:pPr>
+      <w:r>
+        <w:rPr>
+          <w:sz w:val="28"/>
+          <w:szCs w:val="28"/>
+        </w:rPr>
+        <w:t>Paper</w:t>
+      </w:r>
+      <w:r>
+        <w:rPr>
+          <w:sz w:val="28"/>
+          <w:szCs w:val="28"/>
+        </w:rPr>
+        <w:t>s</w:t>
+      </w:r>
+      <w:r>
+        <w:rPr>
+          <w:sz w:val="28"/>
+          <w:szCs w:val="28"/>
+        </w:rPr>
+        <w:t xml:space="preserve"> found</w:t>
+      </w:r>
+    </w:p>
+    <w:p>
+      <w:pPr>
+        <w:pStyle w:val="ListParagraph"/>
+        <w:numPr>
+          <w:ilvl w:val="0"/>
+          <w:numId w:val="5"/>
+        </w:numPr>
+      </w:pPr>
+      <w:r>
+        <w:t>MCTS-Minimax Hybrids</w:t>
+      </w:r>
+    </w:p>
+    <w:p>
+      <w:pPr>
+        <w:pStyle w:val="ListParagraph"/>
+        <w:numPr>
+          <w:ilvl w:val="0"/>
+          <w:numId w:val="5"/>
+        </w:numPr>
+      </w:pPr>
+      <w:r>
+        <w:t>Efficient Reinforcement Learning in Adversarial Games</w:t>
+      </w:r>
+    </w:p>
+    <w:p>
+      <w:pPr>
+        <w:pStyle w:val="ListParagraph"/>
+        <w:numPr>
+          <w:ilvl w:val="0"/>
+          <w:numId w:val="5"/>
+        </w:numPr>
+      </w:pPr>
+      <w:r>
+        <w:t>A Survey of Monte Carlo Tree Search Methods</w:t>
+      </w:r>
+    </w:p>
+    <w:p>
+      <w:pPr>
+        <w:pStyle w:val="ListParagraph"/>
+        <w:numPr>
+          <w:ilvl w:val="0"/>
+          <w:numId w:val="5"/>
+        </w:numPr>
+      </w:pPr>
+      <w:r>
+        <w:t>Real-Time Monte Carlo Tree Search in Ms Pac-Man</w:t>
+      </w:r>
+    </w:p>
+    <w:p>
+      <w:pPr>
+        <w:pStyle w:val="ListParagraph"/>
+        <w:numPr>
+          <w:ilvl w:val="0"/>
+          <w:numId w:val="5"/>
+        </w:numPr>
+      </w:pPr>
+      <w:r>
+        <w:t xml:space="preserve">A </w:t>
+      </w:r>
+      <w:r>
+        <w:t>comprehensive review on artificial intelligence</w:t>
+      </w:r>
+      <w:r>
+        <w:t>-</w:t>
+      </w:r>
+      <w:r>
+        <w:t>based machine learning techniques for designing interactive characters</w:t>
+      </w:r>
+    </w:p>
+    <w:p>
+      <w:pPr>
+        <w:pStyle w:val="ListParagraph"/>
+        <w:numPr>
+          <w:ilvl w:val="0"/>
+          <w:numId w:val="5"/>
+        </w:numPr>
+      </w:pPr>
+      <w:r>
+        <w:t>Minimax Guided Reinforcement Learning for Turn-based Strategy Game</w:t>
+      </w:r>
+    </w:p>
+    <w:p>
+      <w:pPr>
+        <w:pStyle w:val="ListParagraph"/>
+        <w:numPr>
+          <w:ilvl w:val="0"/>
+          <w:numId w:val="5"/>
+        </w:numPr>
+      </w:pPr>
+      <w:r>
+        <w:t>REINFORCEMENT LEARNING IN A TURN-BASED STRATEGY GAME</w:t>
+      </w:r>
+    </w:p>
+    <w:p>
+      <w:pPr>
         <w:rPr>
           <w:sz w:val="32"/>
           <w:szCs w:val="32"/>
         </w:rPr>
-        <w:t xml:space="preserve"> (</w:t>
+      </w:pPr>
+    </w:p>
+    <w:p>
+      <w:r>
+        <w:rPr>
+          <w:sz w:val="32"/>
+          <w:szCs w:val="32"/>
+        </w:rPr>
+        <w:t>(</w:t>
       </w:r>
       <w:hyperlink r:id="rId5" w:history="1">
         <w:r>
@@ -120,14 +250,6 @@
     <w:p>
       <w:pPr>
         <w:rPr>
-          <w:sz w:val="28"/>
-          <w:szCs w:val="28"/>
-        </w:rPr>
-      </w:pPr>
-    </w:p>
-    <w:p>
-      <w:pPr>
-        <w:rPr>
           <w:sz w:val="32"/>
           <w:szCs w:val="32"/>
         </w:rPr>
@@ -137,84 +259,70 @@
           <w:sz w:val="32"/>
           <w:szCs w:val="32"/>
         </w:rPr>
-        <w:t>E</w:t>
-      </w:r>
-      <w:r>
+        <w:t>Empirical Performance measures</w:t>
+      </w:r>
+    </w:p>
+    <w:p>
+      <w:pPr>
+        <w:pStyle w:val="ListParagraph"/>
+        <w:numPr>
+          <w:ilvl w:val="0"/>
+          <w:numId w:val="1"/>
+        </w:numPr>
+        <w:rPr>
+          <w:sz w:val="28"/>
+          <w:szCs w:val="28"/>
+        </w:rPr>
+      </w:pPr>
+      <w:r>
+        <w:rPr>
+          <w:sz w:val="28"/>
+          <w:szCs w:val="28"/>
+        </w:rPr>
+        <w:t>Measure winning?</w:t>
+      </w:r>
+    </w:p>
+    <w:p>
+      <w:pPr>
+        <w:pStyle w:val="ListParagraph"/>
+        <w:numPr>
+          <w:ilvl w:val="0"/>
+          <w:numId w:val="1"/>
+        </w:numPr>
+        <w:rPr>
+          <w:sz w:val="28"/>
+          <w:szCs w:val="28"/>
+        </w:rPr>
+      </w:pPr>
+      <w:r>
+        <w:rPr>
+          <w:sz w:val="28"/>
+          <w:szCs w:val="28"/>
+        </w:rPr>
+        <w:t>Scoring points?</w:t>
+      </w:r>
+    </w:p>
+    <w:p>
+      <w:pPr>
+        <w:rPr>
+          <w:sz w:val="28"/>
+          <w:szCs w:val="28"/>
+        </w:rPr>
+      </w:pPr>
+    </w:p>
+    <w:p>
+      <w:pPr>
         <w:rPr>
           <w:sz w:val="32"/>
           <w:szCs w:val="32"/>
         </w:rPr>
-        <w:t>mpirical Performance measures</w:t>
-      </w:r>
-    </w:p>
-    <w:p>
-      <w:pPr>
-        <w:pStyle w:val="ListParagraph"/>
-        <w:numPr>
-          <w:ilvl w:val="0"/>
-          <w:numId w:val="1"/>
-        </w:numPr>
-        <w:rPr>
-          <w:sz w:val="28"/>
-          <w:szCs w:val="28"/>
-        </w:rPr>
-      </w:pPr>
-      <w:r>
-        <w:rPr>
-          <w:sz w:val="28"/>
-          <w:szCs w:val="28"/>
-        </w:rPr>
-        <w:t>Measure winning?</w:t>
-      </w:r>
-    </w:p>
-    <w:p>
-      <w:pPr>
-        <w:pStyle w:val="ListParagraph"/>
-        <w:numPr>
-          <w:ilvl w:val="0"/>
-          <w:numId w:val="1"/>
-        </w:numPr>
-        <w:rPr>
-          <w:sz w:val="28"/>
-          <w:szCs w:val="28"/>
-        </w:rPr>
-      </w:pPr>
-      <w:r>
-        <w:rPr>
-          <w:sz w:val="28"/>
-          <w:szCs w:val="28"/>
-        </w:rPr>
-        <w:t>Scoring points?</w:t>
-      </w:r>
-    </w:p>
-    <w:p>
-      <w:pPr>
-        <w:rPr>
-          <w:sz w:val="28"/>
-          <w:szCs w:val="28"/>
-        </w:rPr>
-      </w:pPr>
-    </w:p>
-    <w:p>
-      <w:pPr>
+      </w:pPr>
+      <w:r>
         <w:rPr>
           <w:sz w:val="32"/>
           <w:szCs w:val="32"/>
         </w:rPr>
-      </w:pPr>
-      <w:r>
-        <w:rPr>
-          <w:sz w:val="32"/>
-          <w:szCs w:val="32"/>
-        </w:rPr>
-        <w:t>P</w:t>
-      </w:r>
-      <w:r>
-        <w:rPr>
-          <w:sz w:val="32"/>
-          <w:szCs w:val="32"/>
-        </w:rPr>
-        <w:t>ractices in reinforcement learning</w:t>
+        <w:t>Practices in reinforcement learning</w:t>
       </w:r>
     </w:p>
     <w:p>
@@ -236,14 +344,6 @@
         </w:rPr>
         <w:t>Run X trials, report average of 3 best runs</w:t>
       </w:r>
-    </w:p>
-    <w:p>
-      <w:pPr>
-        <w:rPr>
-          <w:sz w:val="28"/>
-          <w:szCs w:val="28"/>
-        </w:rPr>
-      </w:pPr>
     </w:p>
     <w:p>
       <w:pPr>
@@ -271,7 +371,6 @@
         </w:r>
       </w:hyperlink>
     </w:p>
-    <w:p/>
     <w:p>
       <w:pPr>
         <w:shd w:val="clear" w:color="auto" w:fill="FFFFFF"/>
@@ -306,7 +405,15 @@
           <w:sz w:val="28"/>
           <w:szCs w:val="28"/>
         </w:rPr>
-        <w:t>When using Minimax / Alpha-Beta / other search algorithms based on those, the easiest solution to the problem you describe is to use iterative deepening. As soon as you prove a win for yourself at a certain depth level d using iterative deepening, you can simply stop the search, don't search if there are any other wins to be proven at depth d + 1, just play along the line you've just proven to be a winning line. This way, you will always go for the win in the lowest number of moves.</w:t>
+        <w:t xml:space="preserve">When using Minimax / Alpha-Beta / other search algorithms based on those, the easiest solution to the problem you describe is to use iterative deepening. As soon as you prove a win for yourself at a certain depth level d using iterative deepening, you can simply stop the search, don't search if there are any other wins to be proven at depth d + 1, just play along the line you've just proven to </w:t>
+      </w:r>
+      <w:r>
+        <w:rPr>
+          <w:sz w:val="28"/>
+          <w:szCs w:val="28"/>
+        </w:rPr>
+        <w:lastRenderedPageBreak/>
+        <w:t>be a winning line. This way, you will always go for the win in the lowest number of moves.</w:t>
       </w:r>
     </w:p>
     <w:p>
@@ -367,23 +474,8 @@
           <w:szCs w:val="28"/>
           <w:lang w:eastAsia="en-US"/>
         </w:rPr>
-        <w:lastRenderedPageBreak/>
         <w:t>Monte-Carlo Tree Search is a well-known search algorithm that incorporates an element of randomness in its search. With these kinds of algorithms, the problem you describe tends not to be a real issue. Due to the randomness in the search, wins that can be achieved in a small number of moves tend to be evaluated better than longer-distance wins in practice. In long-distance wins, there is a greater chance that the randomness in the search process causes an incorrect move to be played somewhere along the long-distance win, which reduces the evaluation of such a line of play.</w:t>
       </w:r>
-    </w:p>
-    <w:p>
-      <w:pPr>
-        <w:pStyle w:val="NormalWeb"/>
-        <w:shd w:val="clear" w:color="auto" w:fill="FFFFFF"/>
-        <w:spacing w:before="0" w:beforeAutospacing="0" w:after="240" w:afterAutospacing="0"/>
-        <w:textAlignment w:val="baseline"/>
-        <w:rPr>
-          <w:rFonts w:ascii="Arial" w:hAnsi="Arial" w:cs="Arial"/>
-          <w:color w:val="242729"/>
-          <w:sz w:val="23"/>
-          <w:szCs w:val="23"/>
-        </w:rPr>
-      </w:pPr>
     </w:p>
     <w:p>
       <w:pPr>
@@ -474,20 +566,6 @@
         </w:rPr>
         <w:t>. See, for example, a lot of the work on Atari games (DeepMind's DQN, etc.). Algorithms are evaluated according to their undiscounted scores, but learning still uses a bit of discounting because, in practice, this is found to be beneficial for learning.</w:t>
       </w:r>
-    </w:p>
-    <w:p>
-      <w:pPr>
-        <w:pStyle w:val="NormalWeb"/>
-        <w:shd w:val="clear" w:color="auto" w:fill="FFFFFF"/>
-        <w:spacing w:before="0" w:beforeAutospacing="0" w:after="240" w:afterAutospacing="0"/>
-        <w:textAlignment w:val="baseline"/>
-        <w:rPr>
-          <w:rFonts w:asciiTheme="minorHAnsi" w:eastAsiaTheme="minorHAnsi" w:hAnsiTheme="minorHAnsi" w:cstheme="minorBidi"/>
-          <w:sz w:val="28"/>
-          <w:szCs w:val="28"/>
-          <w:lang w:eastAsia="en-US"/>
-        </w:rPr>
-      </w:pPr>
     </w:p>
     <w:p>
       <w:pPr>
@@ -525,14 +603,6 @@
           <w:szCs w:val="28"/>
         </w:rPr>
       </w:pPr>
-    </w:p>
-    <w:p>
-      <w:pPr>
-        <w:rPr>
-          <w:sz w:val="28"/>
-          <w:szCs w:val="28"/>
-        </w:rPr>
-      </w:pPr>
       <w:r>
         <w:rPr>
           <w:sz w:val="28"/>
@@ -564,8 +634,452 @@
           <w:szCs w:val="28"/>
         </w:rPr>
       </w:pPr>
+    </w:p>
+    <w:p>
+      <w:pPr>
+        <w:rPr>
+          <w:sz w:val="24"/>
+          <w:szCs w:val="24"/>
+        </w:rPr>
+      </w:pPr>
+      <w:r>
+        <w:rPr>
+          <w:sz w:val="24"/>
+          <w:szCs w:val="24"/>
+        </w:rPr>
+        <w:lastRenderedPageBreak/>
+        <w:t>27/03/2</w:t>
+      </w:r>
       <w:bookmarkStart w:id="0" w:name="_GoBack"/>
       <w:bookmarkEnd w:id="0"/>
+      <w:r>
+        <w:rPr>
+          <w:sz w:val="24"/>
+          <w:szCs w:val="24"/>
+        </w:rPr>
+        <w:t>020 Friday</w:t>
+      </w:r>
+    </w:p>
+    <w:p>
+      <w:pPr>
+        <w:rPr>
+          <w:sz w:val="24"/>
+          <w:szCs w:val="24"/>
+        </w:rPr>
+      </w:pPr>
+      <w:r>
+        <w:rPr>
+          <w:sz w:val="24"/>
+          <w:szCs w:val="24"/>
+        </w:rPr>
+        <w:t>Papers found</w:t>
+      </w:r>
+    </w:p>
+    <w:p>
+      <w:pPr>
+        <w:rPr>
+          <w:sz w:val="24"/>
+          <w:szCs w:val="24"/>
+        </w:rPr>
+      </w:pPr>
+      <w:r>
+        <w:rPr>
+          <w:sz w:val="24"/>
+          <w:szCs w:val="24"/>
+        </w:rPr>
+        <w:t>Journal of Artificial Intelligence Research</w:t>
+      </w:r>
+      <w:r>
+        <w:rPr>
+          <w:sz w:val="24"/>
+          <w:szCs w:val="24"/>
+        </w:rPr>
+        <w:t xml:space="preserve"> - </w:t>
+      </w:r>
+      <w:hyperlink r:id="rId8" w:history="1">
+        <w:r>
+          <w:rPr>
+            <w:rStyle w:val="Hyperlink"/>
+          </w:rPr>
+          <w:t>https://www.jair.org/index.php/jair/search/search</w:t>
+        </w:r>
+      </w:hyperlink>
+    </w:p>
+    <w:p>
+      <w:pPr>
+        <w:pStyle w:val="ListParagraph"/>
+        <w:numPr>
+          <w:ilvl w:val="0"/>
+          <w:numId w:val="3"/>
+        </w:numPr>
+        <w:rPr>
+          <w:sz w:val="24"/>
+          <w:szCs w:val="24"/>
+        </w:rPr>
+      </w:pPr>
+      <w:r>
+        <w:rPr>
+          <w:sz w:val="24"/>
+          <w:szCs w:val="24"/>
+        </w:rPr>
+        <w:t>Heuristic Search When Time Matters</w:t>
+      </w:r>
+    </w:p>
+    <w:p>
+      <w:pPr>
+        <w:pStyle w:val="ListParagraph"/>
+        <w:numPr>
+          <w:ilvl w:val="0"/>
+          <w:numId w:val="3"/>
+        </w:numPr>
+        <w:rPr>
+          <w:sz w:val="24"/>
+          <w:szCs w:val="24"/>
+        </w:rPr>
+      </w:pPr>
+      <w:r>
+        <w:rPr>
+          <w:sz w:val="24"/>
+          <w:szCs w:val="24"/>
+        </w:rPr>
+        <w:t>Large-Scale Optimization for Evaluation Functions with Minimax Search</w:t>
+      </w:r>
+    </w:p>
+    <w:p>
+      <w:pPr>
+        <w:pStyle w:val="ListParagraph"/>
+        <w:numPr>
+          <w:ilvl w:val="0"/>
+          <w:numId w:val="3"/>
+        </w:numPr>
+        <w:rPr>
+          <w:sz w:val="24"/>
+          <w:szCs w:val="24"/>
+        </w:rPr>
+      </w:pPr>
+      <w:r>
+        <w:rPr>
+          <w:sz w:val="24"/>
+          <w:szCs w:val="24"/>
+        </w:rPr>
+        <w:t>ON MONTE CARLO TREE SEARCH AND REINFORCEMENT LEARNING</w:t>
+      </w:r>
+    </w:p>
+    <w:p>
+      <w:pPr>
+        <w:rPr>
+          <w:sz w:val="24"/>
+          <w:szCs w:val="24"/>
+        </w:rPr>
+      </w:pPr>
+      <w:r>
+        <w:rPr>
+          <w:sz w:val="24"/>
+          <w:szCs w:val="24"/>
+        </w:rPr>
+        <w:t>Current Scenario</w:t>
+      </w:r>
+    </w:p>
+    <w:p>
+      <w:pPr>
+        <w:pStyle w:val="ListParagraph"/>
+        <w:numPr>
+          <w:ilvl w:val="0"/>
+          <w:numId w:val="2"/>
+        </w:numPr>
+        <w:rPr>
+          <w:sz w:val="24"/>
+          <w:szCs w:val="24"/>
+        </w:rPr>
+      </w:pPr>
+      <w:r>
+        <w:rPr>
+          <w:sz w:val="24"/>
+          <w:szCs w:val="24"/>
+        </w:rPr>
+        <w:t>Bots available</w:t>
+      </w:r>
+    </w:p>
+    <w:p>
+      <w:pPr>
+        <w:pStyle w:val="ListParagraph"/>
+        <w:numPr>
+          <w:ilvl w:val="1"/>
+          <w:numId w:val="2"/>
+        </w:numPr>
+        <w:rPr>
+          <w:sz w:val="24"/>
+          <w:szCs w:val="24"/>
+        </w:rPr>
+      </w:pPr>
+      <w:r>
+        <w:rPr>
+          <w:sz w:val="24"/>
+          <w:szCs w:val="24"/>
+        </w:rPr>
+        <w:t>Human vs human</w:t>
+      </w:r>
+    </w:p>
+    <w:p>
+      <w:pPr>
+        <w:pStyle w:val="ListParagraph"/>
+        <w:numPr>
+          <w:ilvl w:val="1"/>
+          <w:numId w:val="2"/>
+        </w:numPr>
+        <w:rPr>
+          <w:sz w:val="24"/>
+          <w:szCs w:val="24"/>
+        </w:rPr>
+      </w:pPr>
+      <w:r>
+        <w:rPr>
+          <w:sz w:val="24"/>
+          <w:szCs w:val="24"/>
+        </w:rPr>
+        <w:t>Human vs bot</w:t>
+      </w:r>
+    </w:p>
+    <w:p>
+      <w:pPr>
+        <w:pStyle w:val="ListParagraph"/>
+        <w:numPr>
+          <w:ilvl w:val="1"/>
+          <w:numId w:val="2"/>
+        </w:numPr>
+        <w:rPr>
+          <w:sz w:val="24"/>
+          <w:szCs w:val="24"/>
+        </w:rPr>
+      </w:pPr>
+      <w:r>
+        <w:rPr>
+          <w:sz w:val="24"/>
+          <w:szCs w:val="24"/>
+        </w:rPr>
+        <w:t xml:space="preserve">Bot vs bot - 1st bot is random. 2nd is next step checking bot (it checks one step ahead after the 1st bots attempt). 3rd follows minimax algorithm and 4th follows </w:t>
+      </w:r>
+      <w:proofErr w:type="spellStart"/>
+      <w:r>
+        <w:rPr>
+          <w:sz w:val="24"/>
+          <w:szCs w:val="24"/>
+        </w:rPr>
+        <w:t>expecti</w:t>
+      </w:r>
+      <w:proofErr w:type="spellEnd"/>
+      <w:r>
+        <w:rPr>
+          <w:sz w:val="24"/>
+          <w:szCs w:val="24"/>
+        </w:rPr>
+        <w:t xml:space="preserve">-max algorithm. Minimax and </w:t>
+      </w:r>
+      <w:proofErr w:type="spellStart"/>
+      <w:r>
+        <w:rPr>
+          <w:sz w:val="24"/>
+          <w:szCs w:val="24"/>
+        </w:rPr>
+        <w:t>Expecti</w:t>
+      </w:r>
+      <w:proofErr w:type="spellEnd"/>
+      <w:r>
+        <w:rPr>
+          <w:sz w:val="24"/>
+          <w:szCs w:val="24"/>
+        </w:rPr>
+        <w:t xml:space="preserve">-max have alpha-beta pruning and depth-limited search incorporated to improve their performance. </w:t>
+      </w:r>
+    </w:p>
+    <w:p>
+      <w:pPr>
+        <w:pStyle w:val="ListParagraph"/>
+        <w:numPr>
+          <w:ilvl w:val="0"/>
+          <w:numId w:val="2"/>
+        </w:numPr>
+        <w:rPr>
+          <w:sz w:val="24"/>
+          <w:szCs w:val="24"/>
+        </w:rPr>
+      </w:pPr>
+      <w:r>
+        <w:rPr>
+          <w:sz w:val="24"/>
+          <w:szCs w:val="24"/>
+        </w:rPr>
+        <w:t>Third algorithm could be MCTS or RL (Q-learning).</w:t>
+      </w:r>
+    </w:p>
+    <w:p>
+      <w:pPr>
+        <w:pStyle w:val="ListParagraph"/>
+        <w:numPr>
+          <w:ilvl w:val="0"/>
+          <w:numId w:val="2"/>
+        </w:numPr>
+        <w:rPr>
+          <w:sz w:val="24"/>
+          <w:szCs w:val="24"/>
+        </w:rPr>
+      </w:pPr>
+      <w:r>
+        <w:rPr>
+          <w:sz w:val="24"/>
+          <w:szCs w:val="24"/>
+        </w:rPr>
+        <w:t>Keywords to search papers with</w:t>
+      </w:r>
+    </w:p>
+    <w:p>
+      <w:pPr>
+        <w:pStyle w:val="ListParagraph"/>
+        <w:numPr>
+          <w:ilvl w:val="1"/>
+          <w:numId w:val="2"/>
+        </w:numPr>
+        <w:rPr>
+          <w:sz w:val="24"/>
+          <w:szCs w:val="24"/>
+        </w:rPr>
+      </w:pPr>
+      <w:proofErr w:type="spellStart"/>
+      <w:r>
+        <w:rPr>
+          <w:sz w:val="24"/>
+          <w:szCs w:val="24"/>
+        </w:rPr>
+        <w:t>Adverserial</w:t>
+      </w:r>
+      <w:proofErr w:type="spellEnd"/>
+      <w:r>
+        <w:rPr>
+          <w:sz w:val="24"/>
+          <w:szCs w:val="24"/>
+        </w:rPr>
+        <w:t xml:space="preserve"> search</w:t>
+      </w:r>
+    </w:p>
+    <w:p>
+      <w:pPr>
+        <w:pStyle w:val="ListParagraph"/>
+        <w:numPr>
+          <w:ilvl w:val="1"/>
+          <w:numId w:val="2"/>
+        </w:numPr>
+        <w:rPr>
+          <w:sz w:val="24"/>
+          <w:szCs w:val="24"/>
+        </w:rPr>
+      </w:pPr>
+      <w:r>
+        <w:rPr>
+          <w:sz w:val="24"/>
+          <w:szCs w:val="24"/>
+        </w:rPr>
+        <w:t>Game theory</w:t>
+      </w:r>
+    </w:p>
+    <w:p>
+      <w:pPr>
+        <w:pStyle w:val="ListParagraph"/>
+        <w:numPr>
+          <w:ilvl w:val="1"/>
+          <w:numId w:val="2"/>
+        </w:numPr>
+        <w:rPr>
+          <w:sz w:val="24"/>
+          <w:szCs w:val="24"/>
+        </w:rPr>
+      </w:pPr>
+      <w:r>
+        <w:rPr>
+          <w:sz w:val="24"/>
+          <w:szCs w:val="24"/>
+        </w:rPr>
+        <w:t>Zero-Sum game</w:t>
+      </w:r>
+    </w:p>
+    <w:p>
+      <w:pPr>
+        <w:pStyle w:val="ListParagraph"/>
+        <w:numPr>
+          <w:ilvl w:val="1"/>
+          <w:numId w:val="2"/>
+        </w:numPr>
+        <w:rPr>
+          <w:sz w:val="24"/>
+          <w:szCs w:val="24"/>
+        </w:rPr>
+      </w:pPr>
+      <w:r>
+        <w:rPr>
+          <w:sz w:val="24"/>
+          <w:szCs w:val="24"/>
+        </w:rPr>
+        <w:t>Stochastic game</w:t>
+      </w:r>
+    </w:p>
+    <w:p>
+      <w:pPr>
+        <w:pStyle w:val="ListParagraph"/>
+        <w:numPr>
+          <w:ilvl w:val="1"/>
+          <w:numId w:val="2"/>
+        </w:numPr>
+        <w:rPr>
+          <w:sz w:val="24"/>
+          <w:szCs w:val="24"/>
+        </w:rPr>
+      </w:pPr>
+      <w:r>
+        <w:rPr>
+          <w:sz w:val="24"/>
+          <w:szCs w:val="24"/>
+        </w:rPr>
+        <w:t>And 3 algorithms names</w:t>
+      </w:r>
+    </w:p>
+    <w:p>
+      <w:pPr>
+        <w:rPr>
+          <w:sz w:val="24"/>
+          <w:szCs w:val="24"/>
+        </w:rPr>
+      </w:pPr>
+    </w:p>
+    <w:p>
+      <w:pPr>
+        <w:rPr>
+          <w:sz w:val="24"/>
+          <w:szCs w:val="24"/>
+        </w:rPr>
+      </w:pPr>
+    </w:p>
+    <w:p>
+      <w:pPr>
+        <w:rPr>
+          <w:sz w:val="28"/>
+          <w:szCs w:val="28"/>
+        </w:rPr>
+      </w:pPr>
+    </w:p>
+    <w:p>
+      <w:pPr>
+        <w:rPr>
+          <w:sz w:val="28"/>
+          <w:szCs w:val="28"/>
+        </w:rPr>
+      </w:pPr>
+    </w:p>
+    <w:p>
+      <w:pPr>
+        <w:rPr>
+          <w:sz w:val="28"/>
+          <w:szCs w:val="28"/>
+        </w:rPr>
+      </w:pPr>
     </w:p>
     <w:sectPr>
       <w:pgSz w:w="11906" w:h="16838"/>
@@ -580,22 +1094,111 @@
 <file path=word/numbering.xml><?xml version="1.0" encoding="utf-8"?>
 <w:numbering xmlns:wpc="http://schemas.microsoft.com/office/word/2010/wordprocessingCanvas" xmlns:cx="http://schemas.microsoft.com/office/drawing/2014/chartex" xmlns:cx1="http://schemas.microsoft.com/office/drawing/2015/9/8/chartex" xmlns:cx2="http://schemas.microsoft.com/office/drawing/2015/10/21/chartex" xmlns:cx3="http://schemas.microsoft.com/office/drawing/2016/5/9/chartex" xmlns:cx4="http://schemas.microsoft.com/office/drawing/2016/5/10/chartex" xmlns:cx5="http://schemas.microsoft.com/office/drawing/2016/5/11/chartex" xmlns:cx6="http://schemas.microsoft.com/office/drawing/2016/5/12/chartex" xmlns:cx7="http://schemas.microsoft.com/office/drawing/2016/5/13/chartex" xmlns:cx8="http://schemas.microsoft.com/office/drawing/2016/5/14/chartex" xmlns:mc="http://schemas.openxmlformats.org/markup-compatibility/2006" xmlns:aink="http://schemas.microsoft.com/office/drawing/2016/ink" xmlns:am3d="http://schemas.microsoft.com/office/drawing/2017/model3d" xmlns:o="urn:schemas-microsoft-com:office:office" xmlns:r="http://schemas.openxmlformats.org/officeDocument/2006/relationships" xmlns:m="http://schemas.openxmlformats.org/officeDocument/2006/math" xmlns:v="urn:schemas-microsoft-com:vml" xmlns:wp14="http://schemas.microsoft.com/office/word/2010/wordprocessingDrawing" xmlns:wp="http://schemas.openxmlformats.org/drawingml/2006/wordprocessingDrawing" xmlns:w10="urn:schemas-microsoft-com:office:word" xmlns:w="http://schemas.openxmlformats.org/wordprocessingml/2006/main" xmlns:w14="http://schemas.microsoft.com/office/word/2010/wordml" xmlns:w15="http://schemas.microsoft.com/office/word/2012/wordml" xmlns:w16cid="http://schemas.microsoft.com/office/word/2016/wordml/cid" xmlns:w16se="http://schemas.microsoft.com/office/word/2015/wordml/symex" xmlns:wpg="http://schemas.microsoft.com/office/word/2010/wordprocessingGroup" xmlns:wpi="http://schemas.microsoft.com/office/word/2010/wordprocessingInk" xmlns:wne="http://schemas.microsoft.com/office/word/2006/wordml" xmlns:wps="http://schemas.microsoft.com/office/word/2010/wordprocessingShape" mc:Ignorable="w14 w15 w16se w16cid wp14">
   <w:abstractNum w:abstractNumId="0" w15:restartNumberingAfterBreak="0">
-    <w:nsid w:val="16CE0948"/>
+    <w:nsid w:val="095646AD"/>
     <w:multiLevelType w:val="hybridMultilevel"/>
-    <w:tmpl w:val="715C6142"/>
+    <w:tmpl w:val="415CF250"/>
     <w:lvl w:ilvl="0" w:tplc="40090001">
       <w:start w:val="1"/>
       <w:numFmt w:val="bullet"/>
       <w:lvlText w:val=""/>
       <w:lvlJc w:val="left"/>
       <w:pPr>
-        <w:ind w:left="720" w:hanging="360"/>
+        <w:ind w:left="1080" w:hanging="360"/>
       </w:pPr>
       <w:rPr>
         <w:rFonts w:ascii="Symbol" w:hAnsi="Symbol" w:hint="default"/>
       </w:rPr>
     </w:lvl>
-    <w:lvl w:ilvl="1" w:tplc="40090003" w:tentative="1">
+    <w:lvl w:ilvl="1" w:tplc="40090019">
+      <w:start w:val="1"/>
+      <w:numFmt w:val="lowerLetter"/>
+      <w:lvlText w:val="%2."/>
+      <w:lvlJc w:val="left"/>
+      <w:pPr>
+        <w:ind w:left="1800" w:hanging="360"/>
+      </w:pPr>
+    </w:lvl>
+    <w:lvl w:ilvl="2" w:tplc="4009001B" w:tentative="1">
+      <w:start w:val="1"/>
+      <w:numFmt w:val="lowerRoman"/>
+      <w:lvlText w:val="%3."/>
+      <w:lvlJc w:val="right"/>
+      <w:pPr>
+        <w:ind w:left="2520" w:hanging="180"/>
+      </w:pPr>
+    </w:lvl>
+    <w:lvl w:ilvl="3" w:tplc="4009000F" w:tentative="1">
+      <w:start w:val="1"/>
+      <w:numFmt w:val="decimal"/>
+      <w:lvlText w:val="%4."/>
+      <w:lvlJc w:val="left"/>
+      <w:pPr>
+        <w:ind w:left="3240" w:hanging="360"/>
+      </w:pPr>
+    </w:lvl>
+    <w:lvl w:ilvl="4" w:tplc="40090019" w:tentative="1">
+      <w:start w:val="1"/>
+      <w:numFmt w:val="lowerLetter"/>
+      <w:lvlText w:val="%5."/>
+      <w:lvlJc w:val="left"/>
+      <w:pPr>
+        <w:ind w:left="3960" w:hanging="360"/>
+      </w:pPr>
+    </w:lvl>
+    <w:lvl w:ilvl="5" w:tplc="4009001B" w:tentative="1">
+      <w:start w:val="1"/>
+      <w:numFmt w:val="lowerRoman"/>
+      <w:lvlText w:val="%6."/>
+      <w:lvlJc w:val="right"/>
+      <w:pPr>
+        <w:ind w:left="4680" w:hanging="180"/>
+      </w:pPr>
+    </w:lvl>
+    <w:lvl w:ilvl="6" w:tplc="4009000F" w:tentative="1">
+      <w:start w:val="1"/>
+      <w:numFmt w:val="decimal"/>
+      <w:lvlText w:val="%7."/>
+      <w:lvlJc w:val="left"/>
+      <w:pPr>
+        <w:ind w:left="5400" w:hanging="360"/>
+      </w:pPr>
+    </w:lvl>
+    <w:lvl w:ilvl="7" w:tplc="40090019" w:tentative="1">
+      <w:start w:val="1"/>
+      <w:numFmt w:val="lowerLetter"/>
+      <w:lvlText w:val="%8."/>
+      <w:lvlJc w:val="left"/>
+      <w:pPr>
+        <w:ind w:left="6120" w:hanging="360"/>
+      </w:pPr>
+    </w:lvl>
+    <w:lvl w:ilvl="8" w:tplc="4009001B" w:tentative="1">
+      <w:start w:val="1"/>
+      <w:numFmt w:val="lowerRoman"/>
+      <w:lvlText w:val="%9."/>
+      <w:lvlJc w:val="right"/>
+      <w:pPr>
+        <w:ind w:left="6840" w:hanging="180"/>
+      </w:pPr>
+    </w:lvl>
+  </w:abstractNum>
+  <w:abstractNum w:abstractNumId="1" w15:restartNumberingAfterBreak="0">
+    <w:nsid w:val="16CE0948"/>
+    <w:multiLevelType w:val="hybridMultilevel"/>
+    <w:tmpl w:val="F0C8CFC6"/>
+    <w:lvl w:ilvl="0" w:tplc="40090001">
+      <w:start w:val="1"/>
+      <w:numFmt w:val="bullet"/>
+      <w:lvlText w:val=""/>
+      <w:lvlJc w:val="left"/>
+      <w:pPr>
+        <w:ind w:left="720" w:hanging="360"/>
+      </w:pPr>
+      <w:rPr>
+        <w:rFonts w:ascii="Symbol" w:hAnsi="Symbol" w:hint="default"/>
+      </w:rPr>
+    </w:lvl>
+    <w:lvl w:ilvl="1" w:tplc="40090003">
       <w:start w:val="1"/>
       <w:numFmt w:val="bullet"/>
       <w:lvlText w:val="o"/>
@@ -607,7 +1210,7 @@
         <w:rFonts w:ascii="Courier New" w:hAnsi="Courier New" w:cs="Courier New" w:hint="default"/>
       </w:rPr>
     </w:lvl>
-    <w:lvl w:ilvl="2" w:tplc="40090005" w:tentative="1">
+    <w:lvl w:ilvl="2" w:tplc="40090005">
       <w:start w:val="1"/>
       <w:numFmt w:val="bullet"/>
       <w:lvlText w:val=""/>
@@ -692,7 +1295,7 @@
       </w:rPr>
     </w:lvl>
   </w:abstractNum>
-  <w:abstractNum w:abstractNumId="1" w15:restartNumberingAfterBreak="0">
+  <w:abstractNum w:abstractNumId="2" w15:restartNumberingAfterBreak="0">
     <w:nsid w:val="1A53277E"/>
     <w:multiLevelType w:val="hybridMultilevel"/>
     <w:tmpl w:val="E884AA52"/>
@@ -805,10 +1408,280 @@
       </w:rPr>
     </w:lvl>
   </w:abstractNum>
+  <w:abstractNum w:abstractNumId="3" w15:restartNumberingAfterBreak="0">
+    <w:nsid w:val="32FC3792"/>
+    <w:multiLevelType w:val="hybridMultilevel"/>
+    <w:tmpl w:val="100E2952"/>
+    <w:lvl w:ilvl="0" w:tplc="4009000F">
+      <w:start w:val="1"/>
+      <w:numFmt w:val="decimal"/>
+      <w:lvlText w:val="%1."/>
+      <w:lvlJc w:val="left"/>
+      <w:pPr>
+        <w:ind w:left="720" w:hanging="360"/>
+      </w:pPr>
+    </w:lvl>
+    <w:lvl w:ilvl="1" w:tplc="40090019" w:tentative="1">
+      <w:start w:val="1"/>
+      <w:numFmt w:val="lowerLetter"/>
+      <w:lvlText w:val="%2."/>
+      <w:lvlJc w:val="left"/>
+      <w:pPr>
+        <w:ind w:left="1440" w:hanging="360"/>
+      </w:pPr>
+    </w:lvl>
+    <w:lvl w:ilvl="2" w:tplc="4009001B" w:tentative="1">
+      <w:start w:val="1"/>
+      <w:numFmt w:val="lowerRoman"/>
+      <w:lvlText w:val="%3."/>
+      <w:lvlJc w:val="right"/>
+      <w:pPr>
+        <w:ind w:left="2160" w:hanging="180"/>
+      </w:pPr>
+    </w:lvl>
+    <w:lvl w:ilvl="3" w:tplc="4009000F" w:tentative="1">
+      <w:start w:val="1"/>
+      <w:numFmt w:val="decimal"/>
+      <w:lvlText w:val="%4."/>
+      <w:lvlJc w:val="left"/>
+      <w:pPr>
+        <w:ind w:left="2880" w:hanging="360"/>
+      </w:pPr>
+    </w:lvl>
+    <w:lvl w:ilvl="4" w:tplc="40090019" w:tentative="1">
+      <w:start w:val="1"/>
+      <w:numFmt w:val="lowerLetter"/>
+      <w:lvlText w:val="%5."/>
+      <w:lvlJc w:val="left"/>
+      <w:pPr>
+        <w:ind w:left="3600" w:hanging="360"/>
+      </w:pPr>
+    </w:lvl>
+    <w:lvl w:ilvl="5" w:tplc="4009001B" w:tentative="1">
+      <w:start w:val="1"/>
+      <w:numFmt w:val="lowerRoman"/>
+      <w:lvlText w:val="%6."/>
+      <w:lvlJc w:val="right"/>
+      <w:pPr>
+        <w:ind w:left="4320" w:hanging="180"/>
+      </w:pPr>
+    </w:lvl>
+    <w:lvl w:ilvl="6" w:tplc="4009000F" w:tentative="1">
+      <w:start w:val="1"/>
+      <w:numFmt w:val="decimal"/>
+      <w:lvlText w:val="%7."/>
+      <w:lvlJc w:val="left"/>
+      <w:pPr>
+        <w:ind w:left="5040" w:hanging="360"/>
+      </w:pPr>
+    </w:lvl>
+    <w:lvl w:ilvl="7" w:tplc="40090019" w:tentative="1">
+      <w:start w:val="1"/>
+      <w:numFmt w:val="lowerLetter"/>
+      <w:lvlText w:val="%8."/>
+      <w:lvlJc w:val="left"/>
+      <w:pPr>
+        <w:ind w:left="5760" w:hanging="360"/>
+      </w:pPr>
+    </w:lvl>
+    <w:lvl w:ilvl="8" w:tplc="4009001B" w:tentative="1">
+      <w:start w:val="1"/>
+      <w:numFmt w:val="lowerRoman"/>
+      <w:lvlText w:val="%9."/>
+      <w:lvlJc w:val="right"/>
+      <w:pPr>
+        <w:ind w:left="6480" w:hanging="180"/>
+      </w:pPr>
+    </w:lvl>
+  </w:abstractNum>
+  <w:abstractNum w:abstractNumId="4" w15:restartNumberingAfterBreak="0">
+    <w:nsid w:val="572E4739"/>
+    <w:multiLevelType w:val="hybridMultilevel"/>
+    <w:tmpl w:val="1D6ADA1E"/>
+    <w:lvl w:ilvl="0" w:tplc="4009000F">
+      <w:start w:val="1"/>
+      <w:numFmt w:val="decimal"/>
+      <w:lvlText w:val="%1."/>
+      <w:lvlJc w:val="left"/>
+      <w:pPr>
+        <w:ind w:left="720" w:hanging="360"/>
+      </w:pPr>
+    </w:lvl>
+    <w:lvl w:ilvl="1" w:tplc="40090019" w:tentative="1">
+      <w:start w:val="1"/>
+      <w:numFmt w:val="lowerLetter"/>
+      <w:lvlText w:val="%2."/>
+      <w:lvlJc w:val="left"/>
+      <w:pPr>
+        <w:ind w:left="1440" w:hanging="360"/>
+      </w:pPr>
+    </w:lvl>
+    <w:lvl w:ilvl="2" w:tplc="4009001B" w:tentative="1">
+      <w:start w:val="1"/>
+      <w:numFmt w:val="lowerRoman"/>
+      <w:lvlText w:val="%3."/>
+      <w:lvlJc w:val="right"/>
+      <w:pPr>
+        <w:ind w:left="2160" w:hanging="180"/>
+      </w:pPr>
+    </w:lvl>
+    <w:lvl w:ilvl="3" w:tplc="4009000F" w:tentative="1">
+      <w:start w:val="1"/>
+      <w:numFmt w:val="decimal"/>
+      <w:lvlText w:val="%4."/>
+      <w:lvlJc w:val="left"/>
+      <w:pPr>
+        <w:ind w:left="2880" w:hanging="360"/>
+      </w:pPr>
+    </w:lvl>
+    <w:lvl w:ilvl="4" w:tplc="40090019" w:tentative="1">
+      <w:start w:val="1"/>
+      <w:numFmt w:val="lowerLetter"/>
+      <w:lvlText w:val="%5."/>
+      <w:lvlJc w:val="left"/>
+      <w:pPr>
+        <w:ind w:left="3600" w:hanging="360"/>
+      </w:pPr>
+    </w:lvl>
+    <w:lvl w:ilvl="5" w:tplc="4009001B" w:tentative="1">
+      <w:start w:val="1"/>
+      <w:numFmt w:val="lowerRoman"/>
+      <w:lvlText w:val="%6."/>
+      <w:lvlJc w:val="right"/>
+      <w:pPr>
+        <w:ind w:left="4320" w:hanging="180"/>
+      </w:pPr>
+    </w:lvl>
+    <w:lvl w:ilvl="6" w:tplc="4009000F" w:tentative="1">
+      <w:start w:val="1"/>
+      <w:numFmt w:val="decimal"/>
+      <w:lvlText w:val="%7."/>
+      <w:lvlJc w:val="left"/>
+      <w:pPr>
+        <w:ind w:left="5040" w:hanging="360"/>
+      </w:pPr>
+    </w:lvl>
+    <w:lvl w:ilvl="7" w:tplc="40090019" w:tentative="1">
+      <w:start w:val="1"/>
+      <w:numFmt w:val="lowerLetter"/>
+      <w:lvlText w:val="%8."/>
+      <w:lvlJc w:val="left"/>
+      <w:pPr>
+        <w:ind w:left="5760" w:hanging="360"/>
+      </w:pPr>
+    </w:lvl>
+    <w:lvl w:ilvl="8" w:tplc="4009001B" w:tentative="1">
+      <w:start w:val="1"/>
+      <w:numFmt w:val="lowerRoman"/>
+      <w:lvlText w:val="%9."/>
+      <w:lvlJc w:val="right"/>
+      <w:pPr>
+        <w:ind w:left="6480" w:hanging="180"/>
+      </w:pPr>
+    </w:lvl>
+  </w:abstractNum>
+  <w:abstractNum w:abstractNumId="5" w15:restartNumberingAfterBreak="0">
+    <w:nsid w:val="6DC32589"/>
+    <w:multiLevelType w:val="hybridMultilevel"/>
+    <w:tmpl w:val="536EF380"/>
+    <w:lvl w:ilvl="0" w:tplc="4009000F">
+      <w:start w:val="1"/>
+      <w:numFmt w:val="decimal"/>
+      <w:lvlText w:val="%1."/>
+      <w:lvlJc w:val="left"/>
+      <w:pPr>
+        <w:ind w:left="720" w:hanging="360"/>
+      </w:pPr>
+    </w:lvl>
+    <w:lvl w:ilvl="1" w:tplc="40090019" w:tentative="1">
+      <w:start w:val="1"/>
+      <w:numFmt w:val="lowerLetter"/>
+      <w:lvlText w:val="%2."/>
+      <w:lvlJc w:val="left"/>
+      <w:pPr>
+        <w:ind w:left="1440" w:hanging="360"/>
+      </w:pPr>
+    </w:lvl>
+    <w:lvl w:ilvl="2" w:tplc="4009001B" w:tentative="1">
+      <w:start w:val="1"/>
+      <w:numFmt w:val="lowerRoman"/>
+      <w:lvlText w:val="%3."/>
+      <w:lvlJc w:val="right"/>
+      <w:pPr>
+        <w:ind w:left="2160" w:hanging="180"/>
+      </w:pPr>
+    </w:lvl>
+    <w:lvl w:ilvl="3" w:tplc="4009000F" w:tentative="1">
+      <w:start w:val="1"/>
+      <w:numFmt w:val="decimal"/>
+      <w:lvlText w:val="%4."/>
+      <w:lvlJc w:val="left"/>
+      <w:pPr>
+        <w:ind w:left="2880" w:hanging="360"/>
+      </w:pPr>
+    </w:lvl>
+    <w:lvl w:ilvl="4" w:tplc="40090019" w:tentative="1">
+      <w:start w:val="1"/>
+      <w:numFmt w:val="lowerLetter"/>
+      <w:lvlText w:val="%5."/>
+      <w:lvlJc w:val="left"/>
+      <w:pPr>
+        <w:ind w:left="3600" w:hanging="360"/>
+      </w:pPr>
+    </w:lvl>
+    <w:lvl w:ilvl="5" w:tplc="4009001B" w:tentative="1">
+      <w:start w:val="1"/>
+      <w:numFmt w:val="lowerRoman"/>
+      <w:lvlText w:val="%6."/>
+      <w:lvlJc w:val="right"/>
+      <w:pPr>
+        <w:ind w:left="4320" w:hanging="180"/>
+      </w:pPr>
+    </w:lvl>
+    <w:lvl w:ilvl="6" w:tplc="4009000F" w:tentative="1">
+      <w:start w:val="1"/>
+      <w:numFmt w:val="decimal"/>
+      <w:lvlText w:val="%7."/>
+      <w:lvlJc w:val="left"/>
+      <w:pPr>
+        <w:ind w:left="5040" w:hanging="360"/>
+      </w:pPr>
+    </w:lvl>
+    <w:lvl w:ilvl="7" w:tplc="40090019" w:tentative="1">
+      <w:start w:val="1"/>
+      <w:numFmt w:val="lowerLetter"/>
+      <w:lvlText w:val="%8."/>
+      <w:lvlJc w:val="left"/>
+      <w:pPr>
+        <w:ind w:left="5760" w:hanging="360"/>
+      </w:pPr>
+    </w:lvl>
+    <w:lvl w:ilvl="8" w:tplc="4009001B" w:tentative="1">
+      <w:start w:val="1"/>
+      <w:numFmt w:val="lowerRoman"/>
+      <w:lvlText w:val="%9."/>
+      <w:lvlJc w:val="right"/>
+      <w:pPr>
+        <w:ind w:left="6480" w:hanging="180"/>
+      </w:pPr>
+    </w:lvl>
+  </w:abstractNum>
   <w:num w:numId="1">
+    <w:abstractNumId w:val="2"/>
+  </w:num>
+  <w:num w:numId="2">
     <w:abstractNumId w:val="1"/>
   </w:num>
-  <w:num w:numId="2">
+  <w:num w:numId="3">
+    <w:abstractNumId w:val="3"/>
+  </w:num>
+  <w:num w:numId="4">
+    <w:abstractNumId w:val="4"/>
+  </w:num>
+  <w:num w:numId="5">
+    <w:abstractNumId w:val="5"/>
+  </w:num>
+  <w:num w:numId="6">
     <w:abstractNumId w:val="0"/>
   </w:num>
 </w:numbering>
@@ -1350,6 +2223,18 @@
       <w:bCs/>
     </w:rPr>
   </w:style>
+  <w:style w:type="character" w:styleId="FollowedHyperlink">
+    <w:name w:val="FollowedHyperlink"/>
+    <w:basedOn w:val="DefaultParagraphFont"/>
+    <w:uiPriority w:val="99"/>
+    <w:semiHidden/>
+    <w:unhideWhenUsed/>
+    <w:rsid w:val="001664DC"/>
+    <w:rPr>
+      <w:color w:val="954F72" w:themeColor="followedHyperlink"/>
+      <w:u w:val="single"/>
+    </w:rPr>
+  </w:style>
 </w:styles>
 </file>
 

</xml_diff>